<commit_message>
add full auto function
</commit_message>
<xml_diff>
--- a/log_analysis.docx
+++ b/log_analysis.docx
@@ -25,7 +25,17 @@
         <w:t>G</w:t>
       </w:r>
       <w:r>
-        <w:t>TS log-Analysis</w:t>
+        <w:t>TS</w:t>
+      </w:r>
+      <w:bookmarkStart w:id="0" w:name="_GoBack"/>
+      <w:bookmarkEnd w:id="0"/>
+    </w:p>
+    <w:p>
+      <w:pPr>
+        <w:pStyle w:val="a4"/>
+      </w:pPr>
+      <w:r>
+        <w:t>log-Analysis</w:t>
       </w:r>
     </w:p>
     <w:sdt>
@@ -181,12 +191,14 @@
     </w:p>
     <w:p/>
     <w:p>
+      <w:proofErr w:type="gramStart"/>
       <w:r>
         <w:rPr>
           <w:rFonts w:hint="eastAsia"/>
         </w:rPr>
         <w:t>常平</w:t>
       </w:r>
+      <w:proofErr w:type="gramEnd"/>
       <w:r>
         <w:t xml:space="preserve">:  </w:t>
       </w:r>
@@ -255,13 +267,7 @@
         <w:rPr>
           <w:rFonts w:hint="eastAsia"/>
         </w:rPr>
-        <w:t>使用</w:t>
-      </w:r>
-      <w:r>
-        <w:rPr>
-          <w:rFonts w:hint="eastAsia"/>
-        </w:rPr>
-        <w:t>方法</w:t>
+        <w:t>使用方法</w:t>
       </w:r>
     </w:p>
     <w:p>
@@ -451,7 +457,21 @@
         <w:rPr>
           <w:rFonts w:hint="eastAsia"/>
         </w:rPr>
-        <w:t>按住鼠標左鍵圈選想放大的範圍就可以放大</w:t>
+        <w:t>按住鼠</w:t>
+      </w:r>
+      <w:proofErr w:type="gramStart"/>
+      <w:r>
+        <w:rPr>
+          <w:rFonts w:hint="eastAsia"/>
+        </w:rPr>
+        <w:t>標左鍵圈</w:t>
+      </w:r>
+      <w:proofErr w:type="gramEnd"/>
+      <w:r>
+        <w:rPr>
+          <w:rFonts w:hint="eastAsia"/>
+        </w:rPr>
+        <w:t>選想放大的範圍就可以放大</w:t>
       </w:r>
       <w:r>
         <w:t xml:space="preserve">. </w:t>
@@ -479,7 +499,21 @@
         <w:rPr>
           <w:rFonts w:hint="eastAsia"/>
         </w:rPr>
-        <w:t>按住鼠標右鍵就可以拉動圖表移動到</w:t>
+        <w:t>按住鼠標右鍵就可以拉</w:t>
+      </w:r>
+      <w:proofErr w:type="gramStart"/>
+      <w:r>
+        <w:rPr>
+          <w:rFonts w:hint="eastAsia"/>
+        </w:rPr>
+        <w:t>動圖表</w:t>
+      </w:r>
+      <w:proofErr w:type="gramEnd"/>
+      <w:r>
+        <w:rPr>
+          <w:rFonts w:hint="eastAsia"/>
+        </w:rPr>
+        <w:t>移動到</w:t>
       </w:r>
       <w:r>
         <w:t xml:space="preserve"> </w:t>
@@ -586,7 +620,6 @@
           <w:szCs w:val="24"/>
         </w:rPr>
       </w:pPr>
-      <w:bookmarkStart w:id="0" w:name="_GoBack"/>
       <w:r>
         <w:rPr>
           <w:rFonts w:ascii="新細明體" w:eastAsia="新細明體" w:hAnsi="新細明體" w:cs="新細明體"/>
@@ -645,15 +678,8 @@
           </wp:inline>
         </w:drawing>
       </w:r>
-      <w:bookmarkEnd w:id="0"/>
     </w:p>
-    <w:p>
-      <w:pPr>
-        <w:rPr>
-          <w:rFonts w:hint="eastAsia"/>
-        </w:rPr>
-      </w:pPr>
-    </w:p>
+    <w:p/>
     <w:sectPr>
       <w:headerReference w:type="default" r:id="rId14"/>
       <w:pgSz w:w="12240" w:h="15840" w:code="1"/>
@@ -2196,8 +2222,9 @@
     <w:panose1 w:val="02070309020205020404"/>
     <w:charset w:val="00"/>
     <w:family w:val="modern"/>
+    <w:notTrueType/>
     <w:pitch w:val="fixed"/>
-    <w:sig w:usb0="E0002AFF" w:usb1="C0007843" w:usb2="00000009" w:usb3="00000000" w:csb0="000001FF" w:csb1="00000000"/>
+    <w:sig w:usb0="00000003" w:usb1="00000000" w:usb2="00000000" w:usb3="00000000" w:csb0="00000001" w:csb1="00000000"/>
   </w:font>
   <w:font w:name="Wingdings">
     <w:panose1 w:val="05000000000000000000"/>
@@ -2278,6 +2305,8 @@
   <w:rsids>
     <w:rsidRoot w:val="0047633D"/>
     <w:rsid w:val="0047633D"/>
+    <w:rsid w:val="0065417D"/>
+    <w:rsid w:val="00E85029"/>
   </w:rsids>
   <m:mathPr>
     <m:mathFont m:val="Cambria Math"/>
@@ -3041,7 +3070,7 @@
 </file>
 
 <file path=customXml/itemProps2.xml><?xml version="1.0" encoding="utf-8"?>
-<ds:datastoreItem xmlns:ds="http://schemas.openxmlformats.org/officeDocument/2006/customXml" ds:itemID="{0D3D2238-4AC4-45AF-AA79-FE468C6F3774}">
+<ds:datastoreItem xmlns:ds="http://schemas.openxmlformats.org/officeDocument/2006/customXml" ds:itemID="{FEA68964-54D4-476D-A78A-7277E738C779}">
   <ds:schemaRefs>
     <ds:schemaRef ds:uri="http://schemas.openxmlformats.org/officeDocument/2006/bibliography"/>
   </ds:schemaRefs>

</xml_diff>